<commit_message>
Scritte la tabella delle euristiche di Tubito
</commit_message>
<xml_diff>
--- a/Valutazione euristica/Tabella-Tubito.docx
+++ b/Valutazione euristica/Tabella-Tubito.docx
@@ -73,11 +73,11 @@
       </w:tblPr>
       <w:tblGrid>
         <w:gridCol w:w="1101"/>
-        <w:gridCol w:w="1265"/>
-        <w:gridCol w:w="2599"/>
-        <w:gridCol w:w="1616"/>
-        <w:gridCol w:w="1647"/>
-        <w:gridCol w:w="1400"/>
+        <w:gridCol w:w="2101"/>
+        <w:gridCol w:w="2034"/>
+        <w:gridCol w:w="1678"/>
+        <w:gridCol w:w="1614"/>
+        <w:gridCol w:w="1100"/>
       </w:tblGrid>
       <w:tr>
         <w:tc>
@@ -194,7 +194,11 @@
           <w:tcPr>
             <w:tcW w:w="1101" w:type="dxa"/>
           </w:tcPr>
-          <w:p/>
+          <w:p>
+            <w:r>
+              <w:t>1</w:t>
+            </w:r>
+          </w:p>
         </w:tc>
         <w:tc>
           <w:tcPr>
@@ -206,31 +210,190 @@
                 <w:u w:val="single"/>
               </w:rPr>
             </w:pPr>
+            <w:r>
+              <w:t>https://www.unifi.it/</w:t>
+            </w:r>
           </w:p>
         </w:tc>
         <w:tc>
           <w:tcPr>
             <w:tcW w:w="2702" w:type="dxa"/>
           </w:tcPr>
-          <w:p/>
+          <w:p>
+            <w:r>
+              <w:t xml:space="preserve">Quando si ridimensiona la finestra </w:t>
+            </w:r>
+            <w:proofErr w:type="gramStart"/>
+            <w:r>
+              <w:t xml:space="preserve">la </w:t>
+            </w:r>
+            <w:r>
+              <w:rPr>
+                <w:sz w:val="24"/>
+              </w:rPr>
+              <w:t xml:space="preserve"> </w:t>
+            </w:r>
+            <w:r>
+              <w:t>barra</w:t>
+            </w:r>
+            <w:proofErr w:type="gramEnd"/>
+            <w:r>
+              <w:t xml:space="preserve"> dei </w:t>
+            </w:r>
+            <w:proofErr w:type="spellStart"/>
+            <w:r>
+              <w:t>menù</w:t>
+            </w:r>
+            <w:proofErr w:type="spellEnd"/>
+            <w:r>
+              <w:t xml:space="preserve"> </w:t>
+            </w:r>
+            <w:r>
+              <w:t xml:space="preserve">viene sostituita con un menu laterale. Nel caso in cui il menu laterale viene aperto mentre la finestra è ridimensionata, se il menu viene chiuso e successivamente </w:t>
+            </w:r>
+            <w:r>
+              <w:t xml:space="preserve">la finestra viene portata a dimensione intera, l’utente non avrà più nessun modo per accedere al menu, in quanto non sarà presente </w:t>
+            </w:r>
+            <w:proofErr w:type="spellStart"/>
+            <w:proofErr w:type="gramStart"/>
+            <w:r>
+              <w:t>ne</w:t>
+            </w:r>
+            <w:proofErr w:type="spellEnd"/>
+            <w:r>
+              <w:t xml:space="preserve"> </w:t>
+            </w:r>
+            <w:r>
+              <w:rPr>
+                <w:sz w:val="24"/>
+              </w:rPr>
+              <w:t xml:space="preserve"> </w:t>
+            </w:r>
+            <w:r>
+              <w:rPr>
+                <w:sz w:val="24"/>
+              </w:rPr>
+              <w:t>la</w:t>
+            </w:r>
+            <w:proofErr w:type="gramEnd"/>
+            <w:r>
+              <w:rPr>
+                <w:sz w:val="24"/>
+              </w:rPr>
+              <w:t xml:space="preserve"> </w:t>
+            </w:r>
+            <w:r>
+              <w:rPr>
+                <w:sz w:val="24"/>
+              </w:rPr>
+              <w:t xml:space="preserve">barra dei </w:t>
+            </w:r>
+            <w:proofErr w:type="spellStart"/>
+            <w:r>
+              <w:rPr>
+                <w:sz w:val="24"/>
+              </w:rPr>
+              <w:t>menù</w:t>
+            </w:r>
+            <w:proofErr w:type="spellEnd"/>
+            <w:r>
+              <w:rPr>
+                <w:sz w:val="24"/>
+              </w:rPr>
+              <w:t xml:space="preserve"> </w:t>
+            </w:r>
+            <w:proofErr w:type="spellStart"/>
+            <w:r>
+              <w:t>ne</w:t>
+            </w:r>
+            <w:proofErr w:type="spellEnd"/>
+            <w:r>
+              <w:t xml:space="preserve"> il menu laterale. Invece se la finestra viene portata a dimensione intera, mentre il menu laterale è aperto, non sarà presente </w:t>
+            </w:r>
+            <w:proofErr w:type="spellStart"/>
+            <w:r>
+              <w:t>ne</w:t>
+            </w:r>
+            <w:proofErr w:type="spellEnd"/>
+            <w:r>
+              <w:t xml:space="preserve"> </w:t>
+            </w:r>
+            <w:proofErr w:type="gramStart"/>
+            <w:r>
+              <w:t xml:space="preserve">la </w:t>
+            </w:r>
+            <w:r>
+              <w:rPr>
+                <w:sz w:val="24"/>
+              </w:rPr>
+              <w:t xml:space="preserve"> </w:t>
+            </w:r>
+            <w:r>
+              <w:rPr>
+                <w:sz w:val="24"/>
+              </w:rPr>
+              <w:t>barra</w:t>
+            </w:r>
+            <w:proofErr w:type="gramEnd"/>
+            <w:r>
+              <w:rPr>
+                <w:sz w:val="24"/>
+              </w:rPr>
+              <w:t xml:space="preserve"> dei </w:t>
+            </w:r>
+            <w:proofErr w:type="spellStart"/>
+            <w:r>
+              <w:rPr>
+                <w:sz w:val="24"/>
+              </w:rPr>
+              <w:t>menù</w:t>
+            </w:r>
+            <w:proofErr w:type="spellEnd"/>
+            <w:r>
+              <w:rPr>
+                <w:sz w:val="24"/>
+              </w:rPr>
+              <w:t xml:space="preserve"> </w:t>
+            </w:r>
+            <w:proofErr w:type="spellStart"/>
+            <w:r>
+              <w:t>ne</w:t>
+            </w:r>
+            <w:proofErr w:type="spellEnd"/>
+            <w:r>
+              <w:t xml:space="preserve"> il menu laterale, e in questo caso la pagina rimane oscurata e il primo click con il mouse dell’utente non viene letto. </w:t>
+            </w:r>
+          </w:p>
         </w:tc>
         <w:tc>
           <w:tcPr>
             <w:tcW w:w="1659" w:type="dxa"/>
           </w:tcPr>
-          <w:p/>
+          <w:p>
+            <w:r>
+              <w:t>Flessibilità ed efficienza d'uso</w:t>
+            </w:r>
+          </w:p>
         </w:tc>
         <w:tc>
           <w:tcPr>
             <w:tcW w:w="1686" w:type="dxa"/>
           </w:tcPr>
-          <w:p/>
+          <w:p>
+            <w:r>
+              <w:t>Evitare che l’apertura del menu laterale eviti la scomparsa del menu-bar e l’oscuramento della pagina quando viene portata a dimensione intera</w:t>
+            </w:r>
+          </w:p>
         </w:tc>
         <w:tc>
           <w:tcPr>
             <w:tcW w:w="1431" w:type="dxa"/>
           </w:tcPr>
-          <w:p/>
+          <w:p>
+            <w:r>
+              <w:t>5</w:t>
+            </w:r>
+          </w:p>
         </w:tc>
       </w:tr>
       <w:tr>
@@ -238,13 +401,21 @@
           <w:tcPr>
             <w:tcW w:w="1101" w:type="dxa"/>
           </w:tcPr>
-          <w:p/>
+          <w:p>
+            <w:r>
+              <w:t>2</w:t>
+            </w:r>
+          </w:p>
         </w:tc>
         <w:tc>
           <w:tcPr>
             <w:tcW w:w="1275" w:type="dxa"/>
           </w:tcPr>
-          <w:p/>
+          <w:p>
+            <w:r>
+              <w:t>https://www.unifi.it/</w:t>
+            </w:r>
+          </w:p>
         </w:tc>
         <w:tc>
           <w:tcPr>
@@ -256,28 +427,67 @@
               <w:spacing w:before="0" w:beforeAutospacing="0" w:after="0" w:afterAutospacing="0"/>
               <w:textAlignment w:val="baseline"/>
               <w:rPr>
-                <w:rFonts w:asciiTheme="minorHAnsi" w:hAnsiTheme="minorHAnsi"/>
+                <w:rFonts w:asciiTheme="minorHAnsi" w:hAnsiTheme="minorHAnsi" w:cstheme="minorHAnsi"/>
               </w:rPr>
             </w:pPr>
+            <w:r>
+              <w:rPr>
+                <w:rFonts w:asciiTheme="minorHAnsi" w:hAnsiTheme="minorHAnsi" w:cstheme="minorHAnsi"/>
+              </w:rPr>
+              <w:t xml:space="preserve">Non ci sono link e pulsanti importanti che sono sempre </w:t>
+            </w:r>
+            <w:r>
+              <w:rPr>
+                <w:rFonts w:asciiTheme="minorHAnsi" w:hAnsiTheme="minorHAnsi" w:cstheme="minorHAnsi"/>
+              </w:rPr>
+              <w:lastRenderedPageBreak/>
+              <w:t>visibili senza dover fare scrolling</w:t>
+            </w:r>
           </w:p>
         </w:tc>
         <w:tc>
           <w:tcPr>
             <w:tcW w:w="1659" w:type="dxa"/>
           </w:tcPr>
-          <w:p/>
+          <w:p>
+            <w:r>
+              <w:lastRenderedPageBreak/>
+              <w:t>Visibilità dello stato del sistema</w:t>
+            </w:r>
+          </w:p>
+          <w:p>
+            <w:pPr>
+              <w:jc w:val="center"/>
+            </w:pPr>
+          </w:p>
         </w:tc>
         <w:tc>
           <w:tcPr>
             <w:tcW w:w="1686" w:type="dxa"/>
           </w:tcPr>
-          <w:p/>
+          <w:p>
+            <w:r>
+              <w:t xml:space="preserve">Fissare </w:t>
+            </w:r>
+            <w:proofErr w:type="gramStart"/>
+            <w:r>
+              <w:t>il alto</w:t>
+            </w:r>
+            <w:proofErr w:type="gramEnd"/>
+            <w:r>
+              <w:t xml:space="preserve"> la menu-bar e il link della homepage.</w:t>
+            </w:r>
+          </w:p>
         </w:tc>
         <w:tc>
           <w:tcPr>
             <w:tcW w:w="1431" w:type="dxa"/>
           </w:tcPr>
-          <w:p/>
+          <w:p>
+            <w:r>
+              <w:t>2</w:t>
+            </w:r>
+          </w:p>
         </w:tc>
       </w:tr>
       <w:tr>
@@ -285,37 +495,64 @@
           <w:tcPr>
             <w:tcW w:w="1101" w:type="dxa"/>
           </w:tcPr>
-          <w:p/>
+          <w:p>
+            <w:r>
+              <w:t>3</w:t>
+            </w:r>
+          </w:p>
         </w:tc>
         <w:tc>
           <w:tcPr>
             <w:tcW w:w="1275" w:type="dxa"/>
           </w:tcPr>
-          <w:p/>
+          <w:p>
+            <w:r>
+              <w:t>https://www.unifi.it/</w:t>
+            </w:r>
+          </w:p>
         </w:tc>
         <w:tc>
           <w:tcPr>
             <w:tcW w:w="2702" w:type="dxa"/>
           </w:tcPr>
-          <w:p/>
+          <w:p>
+            <w:r>
+              <w:t xml:space="preserve">Alcuni nomi della barra dei menu </w:t>
+            </w:r>
+            <w:r>
+              <w:t xml:space="preserve">sono ambigui come, per capire di cosa si tratta bisogna cliccare sulla voce inquanto il termine non è auto esplicativo. </w:t>
+            </w:r>
+          </w:p>
         </w:tc>
         <w:tc>
           <w:tcPr>
             <w:tcW w:w="1659" w:type="dxa"/>
           </w:tcPr>
-          <w:p/>
+          <w:p>
+            <w:r>
+              <w:t>Coerenza e standard</w:t>
+            </w:r>
+          </w:p>
         </w:tc>
         <w:tc>
           <w:tcPr>
             <w:tcW w:w="1686" w:type="dxa"/>
           </w:tcPr>
-          <w:p/>
+          <w:p>
+            <w:r>
+              <w:t>Modificare i nomi della barra dei menu con nomi più auto esplicativi</w:t>
+            </w:r>
+          </w:p>
         </w:tc>
         <w:tc>
           <w:tcPr>
             <w:tcW w:w="1431" w:type="dxa"/>
           </w:tcPr>
-          <w:p/>
+          <w:p>
+            <w:r>
+              <w:t>2</w:t>
+            </w:r>
+          </w:p>
         </w:tc>
       </w:tr>
       <w:tr>
@@ -323,37 +560,61 @@
           <w:tcPr>
             <w:tcW w:w="1101" w:type="dxa"/>
           </w:tcPr>
-          <w:p/>
+          <w:p>
+            <w:r>
+              <w:t>4</w:t>
+            </w:r>
+          </w:p>
         </w:tc>
         <w:tc>
           <w:tcPr>
             <w:tcW w:w="1275" w:type="dxa"/>
           </w:tcPr>
-          <w:p/>
+          <w:p>
+            <w:r>
+              <w:t>https://www.unifi.it/</w:t>
+            </w:r>
+          </w:p>
         </w:tc>
         <w:tc>
           <w:tcPr>
             <w:tcW w:w="2702" w:type="dxa"/>
           </w:tcPr>
-          <w:p/>
+          <w:p>
+            <w:r>
+              <w:t>I link non sempre forniscono in anticipo l’informazione sul formato.</w:t>
+            </w:r>
+          </w:p>
         </w:tc>
         <w:tc>
           <w:tcPr>
             <w:tcW w:w="1659" w:type="dxa"/>
           </w:tcPr>
-          <w:p/>
+          <w:p>
+            <w:r>
+              <w:t>Prevenzione degli errori</w:t>
+            </w:r>
+          </w:p>
         </w:tc>
         <w:tc>
           <w:tcPr>
             <w:tcW w:w="1686" w:type="dxa"/>
           </w:tcPr>
-          <w:p/>
+          <w:p>
+            <w:r>
+              <w:t>Aggiungere dove non è presente l’informazione sul formato dei link</w:t>
+            </w:r>
+          </w:p>
         </w:tc>
         <w:tc>
           <w:tcPr>
             <w:tcW w:w="1431" w:type="dxa"/>
           </w:tcPr>
-          <w:p/>
+          <w:p>
+            <w:r>
+              <w:t>3</w:t>
+            </w:r>
+          </w:p>
         </w:tc>
       </w:tr>
       <w:tr>
@@ -361,37 +622,61 @@
           <w:tcPr>
             <w:tcW w:w="1101" w:type="dxa"/>
           </w:tcPr>
-          <w:p/>
+          <w:p>
+            <w:r>
+              <w:t>5</w:t>
+            </w:r>
+          </w:p>
         </w:tc>
         <w:tc>
           <w:tcPr>
             <w:tcW w:w="1275" w:type="dxa"/>
           </w:tcPr>
-          <w:p/>
+          <w:p>
+            <w:r>
+              <w:t>https://www.unifi.it/</w:t>
+            </w:r>
+          </w:p>
         </w:tc>
         <w:tc>
           <w:tcPr>
             <w:tcW w:w="2702" w:type="dxa"/>
           </w:tcPr>
-          <w:p/>
+          <w:p>
+            <w:r>
+              <w:t>La funzione “Cerca nel sito” in alcuni casi restituisce informazioni in maniera pesante e poco organizzata</w:t>
+            </w:r>
+          </w:p>
         </w:tc>
         <w:tc>
           <w:tcPr>
             <w:tcW w:w="1659" w:type="dxa"/>
           </w:tcPr>
-          <w:p/>
+          <w:p>
+            <w:r>
+              <w:t>Riconoscimento piuttosto di memorizzazione</w:t>
+            </w:r>
+          </w:p>
         </w:tc>
         <w:tc>
           <w:tcPr>
             <w:tcW w:w="1686" w:type="dxa"/>
           </w:tcPr>
-          <w:p/>
+          <w:p>
+            <w:r>
+              <w:t>Modificare il modo con cui la funzione restituisce i risultati, cercando di visualizzarli in modo che l’utente riesce a esaminarli correttamente, senza confondersi.</w:t>
+            </w:r>
+          </w:p>
         </w:tc>
         <w:tc>
           <w:tcPr>
             <w:tcW w:w="1431" w:type="dxa"/>
           </w:tcPr>
-          <w:p/>
+          <w:p>
+            <w:r>
+              <w:t>1</w:t>
+            </w:r>
+          </w:p>
         </w:tc>
       </w:tr>
       <w:tr>
@@ -399,37 +684,61 @@
           <w:tcPr>
             <w:tcW w:w="1101" w:type="dxa"/>
           </w:tcPr>
-          <w:p/>
+          <w:p>
+            <w:r>
+              <w:t>6</w:t>
+            </w:r>
+          </w:p>
         </w:tc>
         <w:tc>
           <w:tcPr>
             <w:tcW w:w="1275" w:type="dxa"/>
           </w:tcPr>
-          <w:p/>
+          <w:p>
+            <w:r>
+              <w:t>https://www.unifi.it/</w:t>
+            </w:r>
+          </w:p>
         </w:tc>
         <w:tc>
           <w:tcPr>
             <w:tcW w:w="2702" w:type="dxa"/>
           </w:tcPr>
-          <w:p/>
+          <w:p>
+            <w:r>
+              <w:t>Non si può navigare con la tastiera</w:t>
+            </w:r>
+          </w:p>
         </w:tc>
         <w:tc>
           <w:tcPr>
             <w:tcW w:w="1659" w:type="dxa"/>
           </w:tcPr>
-          <w:p/>
+          <w:p>
+            <w:r>
+              <w:t>Controllo da parte dell’utente e la sua libertà</w:t>
+            </w:r>
+          </w:p>
         </w:tc>
         <w:tc>
           <w:tcPr>
             <w:tcW w:w="1686" w:type="dxa"/>
           </w:tcPr>
-          <w:p/>
+          <w:p>
+            <w:r>
+              <w:t>Implementare nuovi comandi che consentano di accedere a tutte le funzionalità del sito tramite tastiera</w:t>
+            </w:r>
+          </w:p>
         </w:tc>
         <w:tc>
           <w:tcPr>
             <w:tcW w:w="1431" w:type="dxa"/>
           </w:tcPr>
-          <w:p/>
+          <w:p>
+            <w:r>
+              <w:t>1</w:t>
+            </w:r>
+          </w:p>
         </w:tc>
       </w:tr>
       <w:tr>
@@ -1053,6 +1362,7 @@
     <w:lsdException w:name="HTML Sample" w:semiHidden="1" w:unhideWhenUsed="1"/>
     <w:lsdException w:name="HTML Typewriter" w:semiHidden="1" w:unhideWhenUsed="1"/>
     <w:lsdException w:name="HTML Variable" w:semiHidden="1" w:unhideWhenUsed="1"/>
+    <w:lsdException w:name="Normal Table" w:semiHidden="1" w:unhideWhenUsed="1"/>
     <w:lsdException w:name="annotation subject" w:semiHidden="1" w:unhideWhenUsed="1"/>
     <w:lsdException w:name="No List" w:semiHidden="1" w:unhideWhenUsed="1"/>
     <w:lsdException w:name="Outline List 1" w:semiHidden="1" w:unhideWhenUsed="1"/>
@@ -1099,8 +1409,10 @@
     <w:lsdException w:name="Table Subtle 2" w:semiHidden="1" w:unhideWhenUsed="1"/>
     <w:lsdException w:name="Table Web 1" w:semiHidden="1" w:unhideWhenUsed="1"/>
     <w:lsdException w:name="Table Web 2" w:semiHidden="1" w:unhideWhenUsed="1"/>
+    <w:lsdException w:name="Table Web 3" w:semiHidden="1" w:unhideWhenUsed="1"/>
     <w:lsdException w:name="Balloon Text" w:semiHidden="1" w:unhideWhenUsed="1"/>
     <w:lsdException w:name="Table Grid" w:uiPriority="59"/>
+    <w:lsdException w:name="Table Theme" w:semiHidden="1" w:unhideWhenUsed="1"/>
     <w:lsdException w:name="Placeholder Text" w:semiHidden="1"/>
     <w:lsdException w:name="No Spacing" w:uiPriority="1" w:qFormat="1"/>
     <w:lsdException w:name="Light Shading" w:uiPriority="60"/>
@@ -1329,7 +1641,6 @@
   <w:style w:type="character" w:default="1" w:styleId="Carpredefinitoparagrafo">
     <w:name w:val="Default Paragraph Font"/>
     <w:uiPriority w:val="1"/>
-    <w:semiHidden/>
     <w:unhideWhenUsed/>
   </w:style>
   <w:style w:type="table" w:default="1" w:styleId="Tabellanormale">
@@ -1688,21 +1999,6 @@
 </file>
 
 <file path=customXml/item1.xml><?xml version="1.0" encoding="utf-8"?>
-<p:properties xmlns:p="http://schemas.microsoft.com/office/2006/metadata/properties" xmlns:xsi="http://www.w3.org/2001/XMLSchema-instance" xmlns:pc="http://schemas.microsoft.com/office/infopath/2007/PartnerControls">
-  <documentManagement/>
-</p:properties>
-</file>
-
-<file path=customXml/item2.xml><?xml version="1.0" encoding="utf-8"?>
-<?mso-contentType ?>
-<FormTemplates xmlns="http://schemas.microsoft.com/sharepoint/v3/contenttype/forms">
-  <Display>DocumentLibraryForm</Display>
-  <Edit>DocumentLibraryForm</Edit>
-  <New>DocumentLibraryForm</New>
-</FormTemplates>
-</file>
-
-<file path=customXml/item3.xml><?xml version="1.0" encoding="utf-8"?>
 <ct:contentTypeSchema xmlns:ct="http://schemas.microsoft.com/office/2006/metadata/contentType" xmlns:ma="http://schemas.microsoft.com/office/2006/metadata/properties/metaAttributes" ct:_="" ma:_="" ma:contentTypeName="Documento" ma:contentTypeID="0x010100D2BD8D7B64EA874A8F201CF3C5BA7A0C" ma:contentTypeVersion="8" ma:contentTypeDescription="Creare un nuovo documento." ma:contentTypeScope="" ma:versionID="7a809ca57da7e3ade85feec9ac9e8640">
   <xsd:schema xmlns:xsd="http://www.w3.org/2001/XMLSchema" xmlns:xs="http://www.w3.org/2001/XMLSchema" xmlns:p="http://schemas.microsoft.com/office/2006/metadata/properties" xmlns:ns3="28ba0d91-dca2-4960-b2c5-f8cd6c91b340" targetNamespace="http://schemas.microsoft.com/office/2006/metadata/properties" ma:root="true" ma:fieldsID="2dbc78a3e71eddb1cef18f66a389d23d" ns3:_="">
     <xsd:import namespace="28ba0d91-dca2-4960-b2c5-f8cd6c91b340"/>
@@ -1872,24 +2168,22 @@
 </ct:contentTypeSchema>
 </file>
 
-<file path=customXml/itemProps1.xml><?xml version="1.0" encoding="utf-8"?>
-<ds:datastoreItem xmlns:ds="http://schemas.openxmlformats.org/officeDocument/2006/customXml" ds:itemID="{9F430DF2-E53F-49AB-92F9-3BCC29DA6986}">
-  <ds:schemaRefs>
-    <ds:schemaRef ds:uri="http://schemas.microsoft.com/office/2006/metadata/properties"/>
-    <ds:schemaRef ds:uri="http://schemas.microsoft.com/office/infopath/2007/PartnerControls"/>
-  </ds:schemaRefs>
-</ds:datastoreItem>
+<file path=customXml/item2.xml><?xml version="1.0" encoding="utf-8"?>
+<?mso-contentType ?>
+<FormTemplates xmlns="http://schemas.microsoft.com/sharepoint/v3/contenttype/forms">
+  <Display>DocumentLibraryForm</Display>
+  <Edit>DocumentLibraryForm</Edit>
+  <New>DocumentLibraryForm</New>
+</FormTemplates>
 </file>
 
-<file path=customXml/itemProps2.xml><?xml version="1.0" encoding="utf-8"?>
-<ds:datastoreItem xmlns:ds="http://schemas.openxmlformats.org/officeDocument/2006/customXml" ds:itemID="{5BD66DB2-1AF4-4739-BB73-140F7E00E2CF}">
-  <ds:schemaRefs>
-    <ds:schemaRef ds:uri="http://schemas.microsoft.com/sharepoint/v3/contenttype/forms"/>
-  </ds:schemaRefs>
-</ds:datastoreItem>
+<file path=customXml/item3.xml><?xml version="1.0" encoding="utf-8"?>
+<p:properties xmlns:p="http://schemas.microsoft.com/office/2006/metadata/properties" xmlns:xsi="http://www.w3.org/2001/XMLSchema-instance" xmlns:pc="http://schemas.microsoft.com/office/infopath/2007/PartnerControls">
+  <documentManagement/>
+</p:properties>
 </file>
 
-<file path=customXml/itemProps3.xml><?xml version="1.0" encoding="utf-8"?>
+<file path=customXml/itemProps1.xml><?xml version="1.0" encoding="utf-8"?>
 <ds:datastoreItem xmlns:ds="http://schemas.openxmlformats.org/officeDocument/2006/customXml" ds:itemID="{D386C2ED-C7F5-4466-9835-9587B73B2A12}">
   <ds:schemaRefs>
     <ds:schemaRef ds:uri="http://schemas.microsoft.com/office/2006/metadata/contentType"/>
@@ -1905,4 +2199,21 @@
     <ds:schemaRef ds:uri="http://schemas.microsoft.com/internal/obd"/>
   </ds:schemaRefs>
 </ds:datastoreItem>
+</file>
+
+<file path=customXml/itemProps2.xml><?xml version="1.0" encoding="utf-8"?>
+<ds:datastoreItem xmlns:ds="http://schemas.openxmlformats.org/officeDocument/2006/customXml" ds:itemID="{5BD66DB2-1AF4-4739-BB73-140F7E00E2CF}">
+  <ds:schemaRefs>
+    <ds:schemaRef ds:uri="http://schemas.microsoft.com/sharepoint/v3/contenttype/forms"/>
+  </ds:schemaRefs>
+</ds:datastoreItem>
+</file>
+
+<file path=customXml/itemProps3.xml><?xml version="1.0" encoding="utf-8"?>
+<ds:datastoreItem xmlns:ds="http://schemas.openxmlformats.org/officeDocument/2006/customXml" ds:itemID="{9F430DF2-E53F-49AB-92F9-3BCC29DA6986}">
+  <ds:schemaRefs>
+    <ds:schemaRef ds:uri="http://schemas.microsoft.com/office/2006/metadata/properties"/>
+    <ds:schemaRef ds:uri="http://schemas.microsoft.com/office/infopath/2007/PartnerControls"/>
+  </ds:schemaRefs>
+</ds:datastoreItem>
 </file>
</xml_diff>